<commit_message>
added the config file
</commit_message>
<xml_diff>
--- a/0001.docx
+++ b/0001.docx
@@ -26,7 +26,7 @@
           </w:tcPr>
           <w:p>
             <w:r>
-              <w:t>Date</w:t>
+              <w:t>දිනය</w:t>
             </w:r>
           </w:p>
         </w:tc>
@@ -36,7 +36,7 @@
           </w:tcPr>
           <w:p>
             <w:r>
-              <w:t>2020-12-21 19:42:10</w:t>
+              <w:t>2020-12-28 13:00:22</w:t>
             </w:r>
           </w:p>
         </w:tc>
@@ -48,7 +48,7 @@
           </w:tcPr>
           <w:p>
             <w:r>
-              <w:t>ID No</w:t>
+              <w:t>ජා. අංකය</w:t>
             </w:r>
           </w:p>
         </w:tc>
@@ -58,7 +58,7 @@
           </w:tcPr>
           <w:p>
             <w:r>
-              <w:t>698170034</w:t>
+              <w:t>123</w:t>
             </w:r>
           </w:p>
         </w:tc>
@@ -70,7 +70,7 @@
           </w:tcPr>
           <w:p>
             <w:r>
-              <w:t>Name</w:t>
+              <w:t>නම</w:t>
             </w:r>
           </w:p>
         </w:tc>
@@ -80,7 +80,7 @@
           </w:tcPr>
           <w:p>
             <w:r>
-              <w:t>Swarnathilaka</w:t>
+              <w:t>Test</w:t>
             </w:r>
           </w:p>
         </w:tc>
@@ -92,7 +92,7 @@
           </w:tcPr>
           <w:p>
             <w:r>
-              <w:t>TP No</w:t>
+              <w:t>දු. අංකය</w:t>
             </w:r>
           </w:p>
         </w:tc>
@@ -102,7 +102,7 @@
           </w:tcPr>
           <w:p>
             <w:r>
-              <w:t>0715849387</w:t>
+              <w:t>123</w:t>
             </w:r>
           </w:p>
         </w:tc>
@@ -123,89 +123,61 @@
         <w:tblLook w:firstColumn="1" w:firstRow="1" w:lastColumn="0" w:lastRow="0" w:noHBand="0" w:noVBand="1" w:val="04A0"/>
       </w:tblPr>
       <w:tblGrid>
-        <w:gridCol w:w="1440"/>
-        <w:gridCol w:w="1440"/>
-        <w:gridCol w:w="1440"/>
-        <w:gridCol w:w="1440"/>
-        <w:gridCol w:w="1440"/>
-        <w:gridCol w:w="1440"/>
+        <w:gridCol w:w="2160"/>
+        <w:gridCol w:w="2160"/>
+        <w:gridCol w:w="2160"/>
+        <w:gridCol w:w="2160"/>
       </w:tblGrid>
       <w:tr>
         <w:tc>
           <w:tcPr>
-            <w:tcW w:type="dxa" w:w="1440"/>
+            <w:tcW w:type="dxa" w:w="2160"/>
           </w:tcPr>
           <w:p>
             <w:r>
               <w:rPr>
                 <w:b/>
               </w:rPr>
-              <w:t>Name</w:t>
+              <w:t>භාණ්ඩ වර්ගය</w:t>
             </w:r>
           </w:p>
         </w:tc>
         <w:tc>
           <w:tcPr>
-            <w:tcW w:type="dxa" w:w="1440"/>
+            <w:tcW w:type="dxa" w:w="2160"/>
           </w:tcPr>
           <w:p>
             <w:r>
               <w:rPr>
                 <w:b/>
               </w:rPr>
-              <w:t>Rented date</w:t>
+              <w:t>කුලියට ගත් දිනය</w:t>
             </w:r>
           </w:p>
         </w:tc>
         <w:tc>
           <w:tcPr>
-            <w:tcW w:type="dxa" w:w="1440"/>
+            <w:tcW w:type="dxa" w:w="2160"/>
           </w:tcPr>
           <w:p>
             <w:r>
               <w:rPr>
                 <w:b/>
               </w:rPr>
-              <w:t>Days</w:t>
+              <w:t>ප්‍රමාණය</w:t>
             </w:r>
           </w:p>
         </w:tc>
         <w:tc>
           <w:tcPr>
-            <w:tcW w:type="dxa" w:w="1440"/>
+            <w:tcW w:type="dxa" w:w="2160"/>
           </w:tcPr>
           <w:p>
             <w:r>
               <w:rPr>
                 <w:b/>
               </w:rPr>
-              <w:t>Qty</w:t>
-            </w:r>
-          </w:p>
-        </w:tc>
-        <w:tc>
-          <w:tcPr>
-            <w:tcW w:type="dxa" w:w="1440"/>
-          </w:tcPr>
-          <w:p>
-            <w:r>
-              <w:rPr>
-                <w:b/>
-              </w:rPr>
-              <w:t>Rate</w:t>
-            </w:r>
-          </w:p>
-        </w:tc>
-        <w:tc>
-          <w:tcPr>
-            <w:tcW w:type="dxa" w:w="1440"/>
-          </w:tcPr>
-          <w:p>
-            <w:r>
-              <w:rPr>
-                <w:b/>
-              </w:rPr>
-              <w:t>Amount</w:t>
+              <w:t>දිනකට කුලිය</w:t>
             </w:r>
           </w:p>
         </w:tc>
@@ -213,7 +185,7 @@
       <w:tr>
         <w:tc>
           <w:tcPr>
-            <w:tcW w:type="dxa" w:w="1440"/>
+            <w:tcW w:type="dxa" w:w="2160"/>
           </w:tcPr>
           <w:p>
             <w:r>
@@ -223,27 +195,17 @@
         </w:tc>
         <w:tc>
           <w:tcPr>
-            <w:tcW w:type="dxa" w:w="1440"/>
+            <w:tcW w:type="dxa" w:w="2160"/>
           </w:tcPr>
           <w:p>
             <w:r>
-              <w:t>2020-12-21</w:t>
+              <w:t>2020-12-28</w:t>
             </w:r>
           </w:p>
         </w:tc>
         <w:tc>
           <w:tcPr>
-            <w:tcW w:type="dxa" w:w="1440"/>
-          </w:tcPr>
-          <w:p>
-            <w:r>
-              <w:t>0.5</w:t>
-            </w:r>
-          </w:p>
-        </w:tc>
-        <w:tc>
-          <w:tcPr>
-            <w:tcW w:type="dxa" w:w="1440"/>
+            <w:tcW w:type="dxa" w:w="2160"/>
           </w:tcPr>
           <w:p>
             <w:r>
@@ -253,7 +215,7 @@
         </w:tc>
         <w:tc>
           <w:tcPr>
-            <w:tcW w:type="dxa" w:w="1440"/>
+            <w:tcW w:type="dxa" w:w="2160"/>
           </w:tcPr>
           <w:p>
             <w:r>
@@ -261,21 +223,11 @@
             </w:r>
           </w:p>
         </w:tc>
-        <w:tc>
-          <w:tcPr>
-            <w:tcW w:type="dxa" w:w="1440"/>
-          </w:tcPr>
-          <w:p>
-            <w:r>
-              <w:t>1,750.00</w:t>
-            </w:r>
-          </w:p>
-        </w:tc>
       </w:tr>
       <w:tr>
         <w:tc>
           <w:tcPr>
-            <w:tcW w:type="dxa" w:w="1440"/>
+            <w:tcW w:type="dxa" w:w="2160"/>
           </w:tcPr>
           <w:p>
             <w:r>
@@ -285,103 +237,31 @@
         </w:tc>
         <w:tc>
           <w:tcPr>
-            <w:tcW w:type="dxa" w:w="1440"/>
+            <w:tcW w:type="dxa" w:w="2160"/>
           </w:tcPr>
           <w:p>
             <w:r>
-              <w:t>2020-12-21</w:t>
+              <w:t>2020-12-28</w:t>
             </w:r>
           </w:p>
         </w:tc>
         <w:tc>
           <w:tcPr>
-            <w:tcW w:type="dxa" w:w="1440"/>
+            <w:tcW w:type="dxa" w:w="2160"/>
           </w:tcPr>
           <w:p>
             <w:r>
-              <w:t>0.5</w:t>
+              <w:t>1</w:t>
             </w:r>
           </w:p>
         </w:tc>
         <w:tc>
           <w:tcPr>
-            <w:tcW w:type="dxa" w:w="1440"/>
-          </w:tcPr>
-          <w:p>
-            <w:r>
-              <w:t>2</w:t>
-            </w:r>
-          </w:p>
-        </w:tc>
-        <w:tc>
-          <w:tcPr>
-            <w:tcW w:type="dxa" w:w="1440"/>
+            <w:tcW w:type="dxa" w:w="2160"/>
           </w:tcPr>
           <w:p>
             <w:r>
               <w:t>2,000.00</w:t>
-            </w:r>
-          </w:p>
-        </w:tc>
-        <w:tc>
-          <w:tcPr>
-            <w:tcW w:type="dxa" w:w="1440"/>
-          </w:tcPr>
-          <w:p>
-            <w:r>
-              <w:t>2,000.00</w:t>
-            </w:r>
-          </w:p>
-        </w:tc>
-      </w:tr>
-      <w:tr>
-        <w:tc>
-          <w:tcPr>
-            <w:tcW w:type="dxa" w:w="1440"/>
-          </w:tcPr>
-          <w:p/>
-        </w:tc>
-        <w:tc>
-          <w:tcPr>
-            <w:tcW w:type="dxa" w:w="1440"/>
-          </w:tcPr>
-          <w:p>
-            <w:r>
-              <w:rPr>
-                <w:b/>
-              </w:rPr>
-              <w:t>Total</w:t>
-            </w:r>
-          </w:p>
-        </w:tc>
-        <w:tc>
-          <w:tcPr>
-            <w:tcW w:type="dxa" w:w="1440"/>
-          </w:tcPr>
-          <w:p/>
-        </w:tc>
-        <w:tc>
-          <w:tcPr>
-            <w:tcW w:type="dxa" w:w="1440"/>
-          </w:tcPr>
-          <w:p/>
-        </w:tc>
-        <w:tc>
-          <w:tcPr>
-            <w:tcW w:type="dxa" w:w="1440"/>
-          </w:tcPr>
-          <w:p/>
-        </w:tc>
-        <w:tc>
-          <w:tcPr>
-            <w:tcW w:type="dxa" w:w="1440"/>
-          </w:tcPr>
-          <w:p>
-            <w:r>
-              <w:rPr>
-                <w:b/>
-              </w:rPr>
-              <w:t xml:space="preserve">  3,750.00</w:t>
             </w:r>
           </w:p>
         </w:tc>
@@ -415,7 +295,7 @@
               <w:rPr>
                 <w:b/>
               </w:rPr>
-              <w:t>Previous Amount</w:t>
+              <w:t>ගෙවීම්</w:t>
             </w:r>
           </w:p>
         </w:tc>
@@ -428,119 +308,7 @@
               <w:rPr>
                 <w:b/>
               </w:rPr>
-              <w:t>Rs.       0.00</w:t>
-            </w:r>
-          </w:p>
-        </w:tc>
-      </w:tr>
-      <w:tr>
-        <w:tc>
-          <w:tcPr>
-            <w:tcW w:type="dxa" w:w="4320"/>
-          </w:tcPr>
-          <w:p>
-            <w:r>
-              <w:rPr>
-                <w:b/>
-              </w:rPr>
-              <w:t>This bill Amount</w:t>
-            </w:r>
-          </w:p>
-        </w:tc>
-        <w:tc>
-          <w:tcPr>
-            <w:tcW w:type="dxa" w:w="4320"/>
-          </w:tcPr>
-          <w:p>
-            <w:r>
-              <w:rPr>
-                <w:b/>
-              </w:rPr>
-              <w:t>Rs.   3,750.00</w:t>
-            </w:r>
-          </w:p>
-        </w:tc>
-      </w:tr>
-      <w:tr>
-        <w:tc>
-          <w:tcPr>
-            <w:tcW w:type="dxa" w:w="4320"/>
-          </w:tcPr>
-          <w:p>
-            <w:r>
-              <w:rPr>
-                <w:b/>
-              </w:rPr>
-              <w:t>Total Amount For this Bill</w:t>
-            </w:r>
-          </w:p>
-        </w:tc>
-        <w:tc>
-          <w:tcPr>
-            <w:tcW w:type="dxa" w:w="4320"/>
-          </w:tcPr>
-          <w:p>
-            <w:r>
-              <w:rPr>
-                <w:b/>
-              </w:rPr>
-              <w:t xml:space="preserve">            Rs.   3,750.00</w:t>
-            </w:r>
-          </w:p>
-        </w:tc>
-      </w:tr>
-      <w:tr>
-        <w:tc>
-          <w:tcPr>
-            <w:tcW w:type="dxa" w:w="4320"/>
-          </w:tcPr>
-          <w:p>
-            <w:r>
-              <w:rPr>
-                <w:b/>
-              </w:rPr>
-              <w:t>Payment</w:t>
-            </w:r>
-          </w:p>
-        </w:tc>
-        <w:tc>
-          <w:tcPr>
-            <w:tcW w:type="dxa" w:w="4320"/>
-          </w:tcPr>
-          <w:p>
-            <w:r>
-              <w:rPr>
-                <w:b/>
-              </w:rPr>
-              <w:t>-(Rs.   1,000.00)</w:t>
-            </w:r>
-          </w:p>
-        </w:tc>
-      </w:tr>
-      <w:tr>
-        <w:tc>
-          <w:tcPr>
-            <w:tcW w:type="dxa" w:w="4320"/>
-          </w:tcPr>
-          <w:p>
-            <w:r>
-              <w:rPr>
-                <w:b/>
-              </w:rPr>
-              <w:t>Amount to be paid</w:t>
-            </w:r>
-          </w:p>
-        </w:tc>
-        <w:tc>
-          <w:tcPr>
-            <w:tcW w:type="dxa" w:w="4320"/>
-          </w:tcPr>
-          <w:p>
-            <w:r>
-              <w:rPr>
-                <w:b/>
-              </w:rPr>
-              <w:t xml:space="preserve">            Rs.   2,750.00</w:t>
+              <w:t>Rs.   1,000.00</w:t>
             </w:r>
           </w:p>
         </w:tc>

</xml_diff>